<commit_message>
Quan's Week 7 Report
</commit_message>
<xml_diff>
--- a/Quan/Weekly Reports/Weekly Report 6.docx
+++ b/Quan/Weekly Reports/Weekly Report 6.docx
@@ -34,7 +34,7 @@
           <w:sz w:val="24"/>
           <w:szCs w:val="24"/>
         </w:rPr>
-        <w:t>2</w:t>
+        <w:t>3</w:t>
       </w:r>
       <w:r>
         <w:rPr>
@@ -54,7 +54,17 @@
           <w:sz w:val="24"/>
           <w:szCs w:val="24"/>
         </w:rPr>
-        <w:t>20</w:t>
+        <w:t>0</w:t>
+      </w:r>
+      <w:r>
+        <w:rPr>
+          <w:rFonts w:ascii="Times New Roman" w:hAnsi="Times New Roman" w:cs="Times New Roman"/>
+          <w:b/>
+          <w:bCs/>
+          <w:sz w:val="24"/>
+          <w:szCs w:val="24"/>
+        </w:rPr>
+        <w:t>5</w:t>
       </w:r>
       <w:r>
         <w:rPr>
@@ -94,8 +104,10 @@
           <w:sz w:val="24"/>
           <w:szCs w:val="24"/>
         </w:rPr>
-        <w:t>04</w:t>
+        <w:t>11</w:t>
       </w:r>
+      <w:bookmarkStart w:id="0" w:name="_GoBack"/>
+      <w:bookmarkEnd w:id="0"/>
       <w:r>
         <w:rPr>
           <w:rFonts w:ascii="Times New Roman" w:hAnsi="Times New Roman" w:cs="Times New Roman"/>
@@ -1945,8 +1957,6 @@
           <w:szCs w:val="24"/>
         </w:rPr>
       </w:pPr>
-      <w:bookmarkStart w:id="0" w:name="_GoBack"/>
-      <w:bookmarkEnd w:id="0"/>
     </w:p>
     <w:sectPr>
       <w:headerReference w:type="default" r:id="rId8"/>
@@ -2854,7 +2864,7 @@
 </file>
 
 <file path=customXml/itemProps1.xml><?xml version="1.0" encoding="utf-8"?>
-<ds:datastoreItem xmlns:ds="http://schemas.openxmlformats.org/officeDocument/2006/customXml" ds:itemID="{7858BEA1-296F-4AA4-9B92-0FA1C19B8307}">
+<ds:datastoreItem xmlns:ds="http://schemas.openxmlformats.org/officeDocument/2006/customXml" ds:itemID="{CB9BE1C5-FA31-4729-B4F8-56B74C0B7937}">
   <ds:schemaRefs>
     <ds:schemaRef ds:uri="http://schemas.openxmlformats.org/officeDocument/2006/bibliography"/>
   </ds:schemaRefs>

</xml_diff>